<commit_message>
Weitergefahren mit dem Projektantrag
</commit_message>
<xml_diff>
--- a/Deliverables/Projektantrag.docx
+++ b/Deliverables/Projektantrag.docx
@@ -17,7 +17,7 @@
           <w:szCs w:val="70"/>
         </w:rPr>
       </w:pPr>
-      <w:bookmarkStart w:id="0" w:name="_Toc355881718"/>
+      <w:bookmarkStart w:id="0" w:name="_Toc355884811"/>
       <w:r>
         <w:rPr>
           <w:sz w:val="70"/>
@@ -53,26 +53,77 @@
     </w:p>
     <w:p>
       <w:pPr>
+        <w:widowControl/>
+      </w:pPr>
+      <w:r>
+        <w:t xml:space="preserve">Das Ziel </w:t>
+      </w:r>
+      <w:r>
+        <w:t>des</w:t>
+      </w:r>
+      <w:r>
+        <w:t xml:space="preserve"> Projektes ist es </w:t>
+      </w:r>
+      <w:r>
+        <w:t xml:space="preserve">Aufzuzeigen wie </w:t>
+      </w:r>
+      <w:proofErr w:type="spellStart"/>
+      <w:r>
+        <w:t>Eclipse</w:t>
+      </w:r>
+      <w:proofErr w:type="spellEnd"/>
+      <w:r>
+        <w:t xml:space="preserve"> RCP 3 A</w:t>
+      </w:r>
+      <w:r>
+        <w:t>p</w:t>
+      </w:r>
+      <w:r>
+        <w:t xml:space="preserve">plikationen nach </w:t>
+      </w:r>
+      <w:proofErr w:type="spellStart"/>
+      <w:r>
+        <w:t>Eclipse</w:t>
+      </w:r>
+      <w:proofErr w:type="spellEnd"/>
+      <w:r>
+        <w:t xml:space="preserve"> RCP 4 migriert werden können</w:t>
+      </w:r>
+    </w:p>
+    <w:p>
+      <w:pPr>
+        <w:widowControl/>
+      </w:pPr>
+    </w:p>
+    <w:p>
+      <w:pPr>
+        <w:widowControl/>
+      </w:pPr>
+      <w:r>
+        <w:t>Das vorliegende Dokument ist der Projektantrag der die beteiligten</w:t>
+      </w:r>
+    </w:p>
+    <w:p>
+      <w:pPr>
+        <w:widowControl/>
+      </w:pPr>
+      <w:r>
+        <w:t>Parteien über den Projektrahmen, die Projektziele und den Projektumfang</w:t>
+      </w:r>
+    </w:p>
+    <w:p>
+      <w:pPr>
         <w:pStyle w:val="Textkrper"/>
         <w:jc w:val="left"/>
         <w:rPr>
-          <w:b/>
-          <w:color w:val="FF0000"/>
-        </w:rPr>
-      </w:pPr>
-      <w:r>
-        <w:rPr>
-          <w:b/>
-          <w:color w:val="FF0000"/>
-        </w:rPr>
-        <w:t>BLABLABLA</w:t>
-      </w:r>
-      <w:r>
-        <w:rPr>
-          <w:b/>
-          <w:color w:val="FF0000"/>
-        </w:rPr>
-        <w:t xml:space="preserve"> TODO</w:t>
+          <w:sz w:val="24"/>
+        </w:rPr>
+      </w:pPr>
+      <w:r>
+        <w:rPr>
+          <w:sz w:val="24"/>
+        </w:rPr>
+        <w:t>informieren soll.</w:t>
       </w:r>
     </w:p>
     <w:p>
@@ -80,6 +131,28 @@
         <w:pStyle w:val="Textkrper"/>
         <w:jc w:val="left"/>
       </w:pPr>
+    </w:p>
+    <w:p>
+      <w:pPr>
+        <w:widowControl/>
+        <w:autoSpaceDE/>
+        <w:autoSpaceDN/>
+        <w:adjustRightInd/>
+        <w:rPr>
+          <w:sz w:val="20"/>
+        </w:rPr>
+      </w:pPr>
+      <w:r>
+        <w:br w:type="page"/>
+      </w:r>
+    </w:p>
+    <w:p>
+      <w:pPr>
+        <w:pStyle w:val="Textkrper"/>
+        <w:jc w:val="left"/>
+      </w:pPr>
+      <w:bookmarkStart w:id="1" w:name="_GoBack"/>
+      <w:bookmarkEnd w:id="1"/>
     </w:p>
     <w:tbl>
       <w:tblPr>
@@ -620,6 +693,12 @@
     <w:sdt>
       <w:sdtPr>
         <w:rPr>
+          <w:rFonts w:ascii="Arial" w:eastAsia="Times New Roman" w:hAnsi="Arial" w:cs="Arial"/>
+          <w:b w:val="0"/>
+          <w:bCs w:val="0"/>
+          <w:color w:val="auto"/>
+          <w:sz w:val="24"/>
+          <w:szCs w:val="24"/>
           <w:lang w:val="de-DE"/>
         </w:rPr>
         <w:id w:val="-1651210559"/>
@@ -628,14 +707,7 @@
           <w:docPartUnique/>
         </w:docPartObj>
       </w:sdtPr>
-      <w:sdtEndPr>
-        <w:rPr>
-          <w:rFonts w:ascii="Arial" w:eastAsia="Times New Roman" w:hAnsi="Arial" w:cs="Arial"/>
-          <w:color w:val="auto"/>
-          <w:sz w:val="24"/>
-          <w:szCs w:val="24"/>
-        </w:rPr>
-      </w:sdtEndPr>
+      <w:sdtEndPr/>
       <w:sdtContent>
         <w:p>
           <w:pPr>
@@ -671,7 +743,7 @@
           <w:r>
             <w:fldChar w:fldCharType="separate"/>
           </w:r>
-          <w:hyperlink w:anchor="_Toc355881718" w:history="1">
+          <w:hyperlink w:anchor="_Toc355884811" w:history="1">
             <w:r>
               <w:rPr>
                 <w:rStyle w:val="Hyperlink"/>
@@ -698,7 +770,7 @@
                 <w:noProof/>
                 <w:webHidden/>
               </w:rPr>
-              <w:instrText xml:space="preserve"> PAGEREF _Toc355881718 \h </w:instrText>
+              <w:instrText xml:space="preserve"> PAGEREF _Toc355884811 \h </w:instrText>
             </w:r>
             <w:r>
               <w:rPr>
@@ -743,7 +815,7 @@
               <w:lang w:val="de-CH"/>
             </w:rPr>
           </w:pPr>
-          <w:hyperlink w:anchor="_Toc355881719" w:history="1">
+          <w:hyperlink w:anchor="_Toc355884812" w:history="1">
             <w:r>
               <w:rPr>
                 <w:rStyle w:val="Hyperlink"/>
@@ -770,7 +842,7 @@
                 <w:noProof/>
                 <w:webHidden/>
               </w:rPr>
-              <w:instrText xml:space="preserve"> PAGEREF _Toc355881719 \h </w:instrText>
+              <w:instrText xml:space="preserve"> PAGEREF _Toc355884812 \h </w:instrText>
             </w:r>
             <w:r>
               <w:rPr>
@@ -816,7 +888,7 @@
               <w:lang w:val="de-CH"/>
             </w:rPr>
           </w:pPr>
-          <w:hyperlink w:anchor="_Toc355881720" w:history="1">
+          <w:hyperlink w:anchor="_Toc355884813" w:history="1">
             <w:r>
               <w:rPr>
                 <w:rStyle w:val="Hyperlink"/>
@@ -861,7 +933,7 @@
                 <w:noProof/>
                 <w:webHidden/>
               </w:rPr>
-              <w:instrText xml:space="preserve"> PAGEREF _Toc355881720 \h </w:instrText>
+              <w:instrText xml:space="preserve"> PAGEREF _Toc355884813 \h </w:instrText>
             </w:r>
             <w:r>
               <w:rPr>
@@ -906,7 +978,7 @@
               <w:lang w:val="de-CH"/>
             </w:rPr>
           </w:pPr>
-          <w:hyperlink w:anchor="_Toc355881721" w:history="1">
+          <w:hyperlink w:anchor="_Toc355884814" w:history="1">
             <w:r>
               <w:rPr>
                 <w:rStyle w:val="Hyperlink"/>
@@ -933,7 +1005,7 @@
                 <w:noProof/>
                 <w:webHidden/>
               </w:rPr>
-              <w:instrText xml:space="preserve"> PAGEREF _Toc355881721 \h </w:instrText>
+              <w:instrText xml:space="preserve"> PAGEREF _Toc355884814 \h </w:instrText>
             </w:r>
             <w:r>
               <w:rPr>
@@ -979,7 +1051,7 @@
               <w:lang w:val="de-CH"/>
             </w:rPr>
           </w:pPr>
-          <w:hyperlink w:anchor="_Toc355881722" w:history="1">
+          <w:hyperlink w:anchor="_Toc355884815" w:history="1">
             <w:r>
               <w:rPr>
                 <w:rStyle w:val="Hyperlink"/>
@@ -1024,7 +1096,7 @@
                 <w:noProof/>
                 <w:webHidden/>
               </w:rPr>
-              <w:instrText xml:space="preserve"> PAGEREF _Toc355881722 \h </w:instrText>
+              <w:instrText xml:space="preserve"> PAGEREF _Toc355884815 \h </w:instrText>
             </w:r>
             <w:r>
               <w:rPr>
@@ -1070,7 +1142,7 @@
               <w:lang w:val="de-CH"/>
             </w:rPr>
           </w:pPr>
-          <w:hyperlink w:anchor="_Toc355881723" w:history="1">
+          <w:hyperlink w:anchor="_Toc355884816" w:history="1">
             <w:r>
               <w:rPr>
                 <w:rStyle w:val="Hyperlink"/>
@@ -1115,7 +1187,7 @@
                 <w:noProof/>
                 <w:webHidden/>
               </w:rPr>
-              <w:instrText xml:space="preserve"> PAGEREF _Toc355881723 \h </w:instrText>
+              <w:instrText xml:space="preserve"> PAGEREF _Toc355884816 \h </w:instrText>
             </w:r>
             <w:r>
               <w:rPr>
@@ -1135,7 +1207,7 @@
                 <w:noProof/>
                 <w:webHidden/>
               </w:rPr>
-              <w:t>3</w:t>
+              <w:t>4</w:t>
             </w:r>
             <w:r>
               <w:rPr>
@@ -1161,7 +1233,7 @@
               <w:lang w:val="de-CH"/>
             </w:rPr>
           </w:pPr>
-          <w:hyperlink w:anchor="_Toc355881724" w:history="1">
+          <w:hyperlink w:anchor="_Toc355884817" w:history="1">
             <w:r>
               <w:rPr>
                 <w:rStyle w:val="Hyperlink"/>
@@ -1206,7 +1278,7 @@
                 <w:noProof/>
                 <w:webHidden/>
               </w:rPr>
-              <w:instrText xml:space="preserve"> PAGEREF _Toc355881724 \h </w:instrText>
+              <w:instrText xml:space="preserve"> PAGEREF _Toc355884817 \h </w:instrText>
             </w:r>
             <w:r>
               <w:rPr>
@@ -1252,7 +1324,7 @@
               <w:lang w:val="de-CH"/>
             </w:rPr>
           </w:pPr>
-          <w:hyperlink w:anchor="_Toc355881725" w:history="1">
+          <w:hyperlink w:anchor="_Toc355884818" w:history="1">
             <w:r>
               <w:rPr>
                 <w:rStyle w:val="Hyperlink"/>
@@ -1297,7 +1369,7 @@
                 <w:noProof/>
                 <w:webHidden/>
               </w:rPr>
-              <w:instrText xml:space="preserve"> PAGEREF _Toc355881725 \h </w:instrText>
+              <w:instrText xml:space="preserve"> PAGEREF _Toc355884818 \h </w:instrText>
             </w:r>
             <w:r>
               <w:rPr>
@@ -1343,7 +1415,7 @@
               <w:lang w:val="de-CH"/>
             </w:rPr>
           </w:pPr>
-          <w:hyperlink w:anchor="_Toc355881726" w:history="1">
+          <w:hyperlink w:anchor="_Toc355884819" w:history="1">
             <w:r>
               <w:rPr>
                 <w:rStyle w:val="Hyperlink"/>
@@ -1388,7 +1460,7 @@
                 <w:noProof/>
                 <w:webHidden/>
               </w:rPr>
-              <w:instrText xml:space="preserve"> PAGEREF _Toc355881726 \h </w:instrText>
+              <w:instrText xml:space="preserve"> PAGEREF _Toc355884819 \h </w:instrText>
             </w:r>
             <w:r>
               <w:rPr>
@@ -1433,7 +1505,7 @@
               <w:lang w:val="de-CH"/>
             </w:rPr>
           </w:pPr>
-          <w:hyperlink w:anchor="_Toc355881727" w:history="1">
+          <w:hyperlink w:anchor="_Toc355884820" w:history="1">
             <w:r>
               <w:rPr>
                 <w:rStyle w:val="Hyperlink"/>
@@ -1460,7 +1532,7 @@
                 <w:noProof/>
                 <w:webHidden/>
               </w:rPr>
-              <w:instrText xml:space="preserve"> PAGEREF _Toc355881727 \h </w:instrText>
+              <w:instrText xml:space="preserve"> PAGEREF _Toc355884820 \h </w:instrText>
             </w:r>
             <w:r>
               <w:rPr>
@@ -1480,7 +1552,7 @@
                 <w:noProof/>
                 <w:webHidden/>
               </w:rPr>
-              <w:t>4</w:t>
+              <w:t>5</w:t>
             </w:r>
             <w:r>
               <w:rPr>
@@ -1506,7 +1578,7 @@
               <w:lang w:val="de-CH"/>
             </w:rPr>
           </w:pPr>
-          <w:hyperlink w:anchor="_Toc355881728" w:history="1">
+          <w:hyperlink w:anchor="_Toc355884821" w:history="1">
             <w:r>
               <w:rPr>
                 <w:rStyle w:val="Hyperlink"/>
@@ -1551,7 +1623,7 @@
                 <w:noProof/>
                 <w:webHidden/>
               </w:rPr>
-              <w:instrText xml:space="preserve"> PAGEREF _Toc355881728 \h </w:instrText>
+              <w:instrText xml:space="preserve"> PAGEREF _Toc355884821 \h </w:instrText>
             </w:r>
             <w:r>
               <w:rPr>
@@ -1571,7 +1643,7 @@
                 <w:noProof/>
                 <w:webHidden/>
               </w:rPr>
-              <w:t>4</w:t>
+              <w:t>5</w:t>
             </w:r>
             <w:r>
               <w:rPr>
@@ -1597,7 +1669,7 @@
               <w:lang w:val="de-CH"/>
             </w:rPr>
           </w:pPr>
-          <w:hyperlink w:anchor="_Toc355881729" w:history="1">
+          <w:hyperlink w:anchor="_Toc355884822" w:history="1">
             <w:r>
               <w:rPr>
                 <w:rStyle w:val="Hyperlink"/>
@@ -1642,7 +1714,7 @@
                 <w:noProof/>
                 <w:webHidden/>
               </w:rPr>
-              <w:instrText xml:space="preserve"> PAGEREF _Toc355881729 \h </w:instrText>
+              <w:instrText xml:space="preserve"> PAGEREF _Toc355884822 \h </w:instrText>
             </w:r>
             <w:r>
               <w:rPr>
@@ -1662,7 +1734,7 @@
                 <w:noProof/>
                 <w:webHidden/>
               </w:rPr>
-              <w:t>4</w:t>
+              <w:t>5</w:t>
             </w:r>
             <w:r>
               <w:rPr>
@@ -1688,7 +1760,7 @@
               <w:lang w:val="de-CH"/>
             </w:rPr>
           </w:pPr>
-          <w:hyperlink w:anchor="_Toc355881730" w:history="1">
+          <w:hyperlink w:anchor="_Toc355884823" w:history="1">
             <w:r>
               <w:rPr>
                 <w:rStyle w:val="Hyperlink"/>
@@ -1733,7 +1805,7 @@
                 <w:noProof/>
                 <w:webHidden/>
               </w:rPr>
-              <w:instrText xml:space="preserve"> PAGEREF _Toc355881730 \h </w:instrText>
+              <w:instrText xml:space="preserve"> PAGEREF _Toc355884823 \h </w:instrText>
             </w:r>
             <w:r>
               <w:rPr>
@@ -1778,7 +1850,7 @@
               <w:lang w:val="de-CH"/>
             </w:rPr>
           </w:pPr>
-          <w:hyperlink w:anchor="_Toc355881731" w:history="1">
+          <w:hyperlink w:anchor="_Toc355884824" w:history="1">
             <w:r>
               <w:rPr>
                 <w:rStyle w:val="Hyperlink"/>
@@ -1805,7 +1877,7 @@
                 <w:noProof/>
                 <w:webHidden/>
               </w:rPr>
-              <w:instrText xml:space="preserve"> PAGEREF _Toc355881731 \h </w:instrText>
+              <w:instrText xml:space="preserve"> PAGEREF _Toc355884824 \h </w:instrText>
             </w:r>
             <w:r>
               <w:rPr>
@@ -1851,7 +1923,7 @@
               <w:lang w:val="de-CH"/>
             </w:rPr>
           </w:pPr>
-          <w:hyperlink w:anchor="_Toc355881732" w:history="1">
+          <w:hyperlink w:anchor="_Toc355884825" w:history="1">
             <w:r>
               <w:rPr>
                 <w:rStyle w:val="Hyperlink"/>
@@ -1896,7 +1968,7 @@
                 <w:noProof/>
                 <w:webHidden/>
               </w:rPr>
-              <w:instrText xml:space="preserve"> PAGEREF _Toc355881732 \h </w:instrText>
+              <w:instrText xml:space="preserve"> PAGEREF _Toc355884825 \h </w:instrText>
             </w:r>
             <w:r>
               <w:rPr>
@@ -1942,7 +2014,7 @@
               <w:lang w:val="de-CH"/>
             </w:rPr>
           </w:pPr>
-          <w:hyperlink w:anchor="_Toc355881733" w:history="1">
+          <w:hyperlink w:anchor="_Toc355884826" w:history="1">
             <w:r>
               <w:rPr>
                 <w:rStyle w:val="Hyperlink"/>
@@ -1987,7 +2059,7 @@
                 <w:noProof/>
                 <w:webHidden/>
               </w:rPr>
-              <w:instrText xml:space="preserve"> PAGEREF _Toc355881733 \h </w:instrText>
+              <w:instrText xml:space="preserve"> PAGEREF _Toc355884826 \h </w:instrText>
             </w:r>
             <w:r>
               <w:rPr>
@@ -2033,7 +2105,7 @@
               <w:lang w:val="de-CH"/>
             </w:rPr>
           </w:pPr>
-          <w:hyperlink w:anchor="_Toc355881734" w:history="1">
+          <w:hyperlink w:anchor="_Toc355884827" w:history="1">
             <w:r>
               <w:rPr>
                 <w:rStyle w:val="Hyperlink"/>
@@ -2078,7 +2150,7 @@
                 <w:noProof/>
                 <w:webHidden/>
               </w:rPr>
-              <w:instrText xml:space="preserve"> PAGEREF _Toc355881734 \h </w:instrText>
+              <w:instrText xml:space="preserve"> PAGEREF _Toc355884827 \h </w:instrText>
             </w:r>
             <w:r>
               <w:rPr>
@@ -2124,7 +2196,7 @@
               <w:lang w:val="de-CH"/>
             </w:rPr>
           </w:pPr>
-          <w:hyperlink w:anchor="_Toc355881735" w:history="1">
+          <w:hyperlink w:anchor="_Toc355884828" w:history="1">
             <w:r>
               <w:rPr>
                 <w:rStyle w:val="Hyperlink"/>
@@ -2169,7 +2241,7 @@
                 <w:noProof/>
                 <w:webHidden/>
               </w:rPr>
-              <w:instrText xml:space="preserve"> PAGEREF _Toc355881735 \h </w:instrText>
+              <w:instrText xml:space="preserve"> PAGEREF _Toc355884828 \h </w:instrText>
             </w:r>
             <w:r>
               <w:rPr>
@@ -2214,7 +2286,7 @@
               <w:lang w:val="de-CH"/>
             </w:rPr>
           </w:pPr>
-          <w:hyperlink w:anchor="_Toc355881736" w:history="1">
+          <w:hyperlink w:anchor="_Toc355884829" w:history="1">
             <w:r>
               <w:rPr>
                 <w:rStyle w:val="Hyperlink"/>
@@ -2241,7 +2313,7 @@
                 <w:noProof/>
                 <w:webHidden/>
               </w:rPr>
-              <w:instrText xml:space="preserve"> PAGEREF _Toc355881736 \h </w:instrText>
+              <w:instrText xml:space="preserve"> PAGEREF _Toc355884829 \h </w:instrText>
             </w:r>
             <w:r>
               <w:rPr>
@@ -2261,7 +2333,7 @@
                 <w:noProof/>
                 <w:webHidden/>
               </w:rPr>
-              <w:t>5</w:t>
+              <w:t>6</w:t>
             </w:r>
             <w:r>
               <w:rPr>
@@ -2287,7 +2359,7 @@
               <w:lang w:val="de-CH"/>
             </w:rPr>
           </w:pPr>
-          <w:hyperlink w:anchor="_Toc355881737" w:history="1">
+          <w:hyperlink w:anchor="_Toc355884830" w:history="1">
             <w:r>
               <w:rPr>
                 <w:rStyle w:val="Hyperlink"/>
@@ -2332,7 +2404,7 @@
                 <w:noProof/>
                 <w:webHidden/>
               </w:rPr>
-              <w:instrText xml:space="preserve"> PAGEREF _Toc355881737 \h </w:instrText>
+              <w:instrText xml:space="preserve"> PAGEREF _Toc355884830 \h </w:instrText>
             </w:r>
             <w:r>
               <w:rPr>
@@ -2352,7 +2424,7 @@
                 <w:noProof/>
                 <w:webHidden/>
               </w:rPr>
-              <w:t>5</w:t>
+              <w:t>6</w:t>
             </w:r>
             <w:r>
               <w:rPr>
@@ -2378,7 +2450,7 @@
               <w:lang w:val="de-CH"/>
             </w:rPr>
           </w:pPr>
-          <w:hyperlink w:anchor="_Toc355881738" w:history="1">
+          <w:hyperlink w:anchor="_Toc355884831" w:history="1">
             <w:r>
               <w:rPr>
                 <w:rStyle w:val="Hyperlink"/>
@@ -2423,7 +2495,7 @@
                 <w:noProof/>
                 <w:webHidden/>
               </w:rPr>
-              <w:instrText xml:space="preserve"> PAGEREF _Toc355881738 \h </w:instrText>
+              <w:instrText xml:space="preserve"> PAGEREF _Toc355884831 \h </w:instrText>
             </w:r>
             <w:r>
               <w:rPr>
@@ -2443,7 +2515,7 @@
                 <w:noProof/>
                 <w:webHidden/>
               </w:rPr>
-              <w:t>5</w:t>
+              <w:t>6</w:t>
             </w:r>
             <w:r>
               <w:rPr>
@@ -2469,7 +2541,7 @@
               <w:lang w:val="de-CH"/>
             </w:rPr>
           </w:pPr>
-          <w:hyperlink w:anchor="_Toc355881739" w:history="1">
+          <w:hyperlink w:anchor="_Toc355884832" w:history="1">
             <w:r>
               <w:rPr>
                 <w:rStyle w:val="Hyperlink"/>
@@ -2514,7 +2586,7 @@
                 <w:noProof/>
                 <w:webHidden/>
               </w:rPr>
-              <w:instrText xml:space="preserve"> PAGEREF _Toc355881739 \h </w:instrText>
+              <w:instrText xml:space="preserve"> PAGEREF _Toc355884832 \h </w:instrText>
             </w:r>
             <w:r>
               <w:rPr>
@@ -2534,7 +2606,7 @@
                 <w:noProof/>
                 <w:webHidden/>
               </w:rPr>
-              <w:t>6</w:t>
+              <w:t>7</w:t>
             </w:r>
             <w:r>
               <w:rPr>
@@ -2559,7 +2631,7 @@
               <w:lang w:val="de-CH"/>
             </w:rPr>
           </w:pPr>
-          <w:hyperlink w:anchor="_Toc355881740" w:history="1">
+          <w:hyperlink w:anchor="_Toc355884833" w:history="1">
             <w:r>
               <w:rPr>
                 <w:rStyle w:val="Hyperlink"/>
@@ -2586,7 +2658,7 @@
                 <w:noProof/>
                 <w:webHidden/>
               </w:rPr>
-              <w:instrText xml:space="preserve"> PAGEREF _Toc355881740 \h </w:instrText>
+              <w:instrText xml:space="preserve"> PAGEREF _Toc355884833 \h </w:instrText>
             </w:r>
             <w:r>
               <w:rPr>
@@ -2606,7 +2678,7 @@
                 <w:noProof/>
                 <w:webHidden/>
               </w:rPr>
-              <w:t>6</w:t>
+              <w:t>7</w:t>
             </w:r>
             <w:r>
               <w:rPr>
@@ -2632,7 +2704,7 @@
               <w:lang w:val="de-CH"/>
             </w:rPr>
           </w:pPr>
-          <w:hyperlink w:anchor="_Toc355881741" w:history="1">
+          <w:hyperlink w:anchor="_Toc355884834" w:history="1">
             <w:r>
               <w:rPr>
                 <w:rStyle w:val="Hyperlink"/>
@@ -2677,7 +2749,7 @@
                 <w:noProof/>
                 <w:webHidden/>
               </w:rPr>
-              <w:instrText xml:space="preserve"> PAGEREF _Toc355881741 \h </w:instrText>
+              <w:instrText xml:space="preserve"> PAGEREF _Toc355884834 \h </w:instrText>
             </w:r>
             <w:r>
               <w:rPr>
@@ -2697,7 +2769,7 @@
                 <w:noProof/>
                 <w:webHidden/>
               </w:rPr>
-              <w:t>6</w:t>
+              <w:t>7</w:t>
             </w:r>
             <w:r>
               <w:rPr>
@@ -2723,7 +2795,7 @@
               <w:lang w:val="de-CH"/>
             </w:rPr>
           </w:pPr>
-          <w:hyperlink w:anchor="_Toc355881742" w:history="1">
+          <w:hyperlink w:anchor="_Toc355884835" w:history="1">
             <w:r>
               <w:rPr>
                 <w:rStyle w:val="Hyperlink"/>
@@ -2768,7 +2840,7 @@
                 <w:noProof/>
                 <w:webHidden/>
               </w:rPr>
-              <w:instrText xml:space="preserve"> PAGEREF _Toc355881742 \h </w:instrText>
+              <w:instrText xml:space="preserve"> PAGEREF _Toc355884835 \h </w:instrText>
             </w:r>
             <w:r>
               <w:rPr>
@@ -2813,7 +2885,7 @@
               <w:lang w:val="de-CH"/>
             </w:rPr>
           </w:pPr>
-          <w:hyperlink w:anchor="_Toc355881743" w:history="1">
+          <w:hyperlink w:anchor="_Toc355884836" w:history="1">
             <w:r>
               <w:rPr>
                 <w:rStyle w:val="Hyperlink"/>
@@ -2840,7 +2912,7 @@
                 <w:noProof/>
                 <w:webHidden/>
               </w:rPr>
-              <w:instrText xml:space="preserve"> PAGEREF _Toc355881743 \h </w:instrText>
+              <w:instrText xml:space="preserve"> PAGEREF _Toc355884836 \h </w:instrText>
             </w:r>
             <w:r>
               <w:rPr>
@@ -2860,7 +2932,7 @@
                 <w:noProof/>
                 <w:webHidden/>
               </w:rPr>
-              <w:t>7</w:t>
+              <w:t>8</w:t>
             </w:r>
             <w:r>
               <w:rPr>
@@ -2886,7 +2958,7 @@
               <w:lang w:val="de-CH"/>
             </w:rPr>
           </w:pPr>
-          <w:hyperlink w:anchor="_Toc355881744" w:history="1">
+          <w:hyperlink w:anchor="_Toc355884837" w:history="1">
             <w:r>
               <w:rPr>
                 <w:rStyle w:val="Hyperlink"/>
@@ -2931,7 +3003,7 @@
                 <w:noProof/>
                 <w:webHidden/>
               </w:rPr>
-              <w:instrText xml:space="preserve"> PAGEREF _Toc355881744 \h </w:instrText>
+              <w:instrText xml:space="preserve"> PAGEREF _Toc355884837 \h </w:instrText>
             </w:r>
             <w:r>
               <w:rPr>
@@ -2951,7 +3023,7 @@
                 <w:noProof/>
                 <w:webHidden/>
               </w:rPr>
-              <w:t>7</w:t>
+              <w:t>8</w:t>
             </w:r>
             <w:r>
               <w:rPr>
@@ -2977,7 +3049,7 @@
               <w:lang w:val="de-CH"/>
             </w:rPr>
           </w:pPr>
-          <w:hyperlink w:anchor="_Toc355881745" w:history="1">
+          <w:hyperlink w:anchor="_Toc355884838" w:history="1">
             <w:r>
               <w:rPr>
                 <w:rStyle w:val="Hyperlink"/>
@@ -3022,7 +3094,7 @@
                 <w:noProof/>
                 <w:webHidden/>
               </w:rPr>
-              <w:instrText xml:space="preserve"> PAGEREF _Toc355881745 \h </w:instrText>
+              <w:instrText xml:space="preserve"> PAGEREF _Toc355884838 \h </w:instrText>
             </w:r>
             <w:r>
               <w:rPr>
@@ -3042,7 +3114,7 @@
                 <w:noProof/>
                 <w:webHidden/>
               </w:rPr>
-              <w:t>7</w:t>
+              <w:t>8</w:t>
             </w:r>
             <w:r>
               <w:rPr>
@@ -3068,7 +3140,7 @@
               <w:lang w:val="de-CH"/>
             </w:rPr>
           </w:pPr>
-          <w:hyperlink w:anchor="_Toc355881746" w:history="1">
+          <w:hyperlink w:anchor="_Toc355884839" w:history="1">
             <w:r>
               <w:rPr>
                 <w:rStyle w:val="Hyperlink"/>
@@ -3113,7 +3185,7 @@
                 <w:noProof/>
                 <w:webHidden/>
               </w:rPr>
-              <w:instrText xml:space="preserve"> PAGEREF _Toc355881746 \h </w:instrText>
+              <w:instrText xml:space="preserve"> PAGEREF _Toc355884839 \h </w:instrText>
             </w:r>
             <w:r>
               <w:rPr>
@@ -3133,7 +3205,7 @@
                 <w:noProof/>
                 <w:webHidden/>
               </w:rPr>
-              <w:t>7</w:t>
+              <w:t>8</w:t>
             </w:r>
             <w:r>
               <w:rPr>
@@ -3158,7 +3230,7 @@
               <w:lang w:val="de-CH"/>
             </w:rPr>
           </w:pPr>
-          <w:hyperlink w:anchor="_Toc355881747" w:history="1">
+          <w:hyperlink w:anchor="_Toc355884840" w:history="1">
             <w:r>
               <w:rPr>
                 <w:rStyle w:val="Hyperlink"/>
@@ -3185,7 +3257,7 @@
                 <w:noProof/>
                 <w:webHidden/>
               </w:rPr>
-              <w:instrText xml:space="preserve"> PAGEREF _Toc355881747 \h </w:instrText>
+              <w:instrText xml:space="preserve"> PAGEREF _Toc355884840 \h </w:instrText>
             </w:r>
             <w:r>
               <w:rPr>
@@ -3205,7 +3277,7 @@
                 <w:noProof/>
                 <w:webHidden/>
               </w:rPr>
-              <w:t>7</w:t>
+              <w:t>8</w:t>
             </w:r>
             <w:r>
               <w:rPr>
@@ -3231,7 +3303,7 @@
               <w:lang w:val="de-CH"/>
             </w:rPr>
           </w:pPr>
-          <w:hyperlink w:anchor="_Toc355881748" w:history="1">
+          <w:hyperlink w:anchor="_Toc355884841" w:history="1">
             <w:r>
               <w:rPr>
                 <w:rStyle w:val="Hyperlink"/>
@@ -3276,7 +3348,7 @@
                 <w:noProof/>
                 <w:webHidden/>
               </w:rPr>
-              <w:instrText xml:space="preserve"> PAGEREF _Toc355881748 \h </w:instrText>
+              <w:instrText xml:space="preserve"> PAGEREF _Toc355884841 \h </w:instrText>
             </w:r>
             <w:r>
               <w:rPr>
@@ -3296,7 +3368,7 @@
                 <w:noProof/>
                 <w:webHidden/>
               </w:rPr>
-              <w:t>7</w:t>
+              <w:t>8</w:t>
             </w:r>
             <w:r>
               <w:rPr>
@@ -3322,7 +3394,7 @@
               <w:lang w:val="de-CH"/>
             </w:rPr>
           </w:pPr>
-          <w:hyperlink w:anchor="_Toc355881749" w:history="1">
+          <w:hyperlink w:anchor="_Toc355884842" w:history="1">
             <w:r>
               <w:rPr>
                 <w:rStyle w:val="Hyperlink"/>
@@ -3367,7 +3439,7 @@
                 <w:noProof/>
                 <w:webHidden/>
               </w:rPr>
-              <w:instrText xml:space="preserve"> PAGEREF _Toc355881749 \h </w:instrText>
+              <w:instrText xml:space="preserve"> PAGEREF _Toc355884842 \h </w:instrText>
             </w:r>
             <w:r>
               <w:rPr>
@@ -3387,7 +3459,7 @@
                 <w:noProof/>
                 <w:webHidden/>
               </w:rPr>
-              <w:t>7</w:t>
+              <w:t>8</w:t>
             </w:r>
             <w:r>
               <w:rPr>
@@ -3436,7 +3508,6 @@
           <w:szCs w:val="32"/>
         </w:rPr>
       </w:pPr>
-      <w:bookmarkStart w:id="1" w:name="_Toc355881719"/>
       <w:r>
         <w:br w:type="page"/>
       </w:r>
@@ -3446,87 +3517,88 @@
         <w:pStyle w:val="berschrift1"/>
         <w:jc w:val="left"/>
       </w:pPr>
+      <w:bookmarkStart w:id="2" w:name="_Toc355884812"/>
       <w:r>
         <w:lastRenderedPageBreak/>
         <w:t>Einleitung</w:t>
-      </w:r>
-      <w:bookmarkEnd w:id="1"/>
-    </w:p>
-    <w:p>
-      <w:pPr>
-        <w:pStyle w:val="berschrift2"/>
-        <w:jc w:val="left"/>
-      </w:pPr>
-      <w:bookmarkStart w:id="2" w:name="_Toc355881720"/>
-      <w:r>
-        <w:t>Zweck des Dokumentes</w:t>
       </w:r>
       <w:bookmarkEnd w:id="2"/>
     </w:p>
     <w:p>
       <w:pPr>
-        <w:pStyle w:val="Textkrper"/>
+        <w:pStyle w:val="berschrift2"/>
         <w:jc w:val="left"/>
       </w:pPr>
-      <w:r>
-        <w:t xml:space="preserve">Dieser Projektantrag informiert die an </w:t>
-      </w:r>
-      <w:r>
-        <w:t xml:space="preserve">„Migration von </w:t>
-      </w:r>
-      <w:proofErr w:type="spellStart"/>
-      <w:r>
-        <w:t>Eclipse</w:t>
-      </w:r>
-      <w:proofErr w:type="spellEnd"/>
-      <w:r>
-        <w:t xml:space="preserve"> 3.x nach </w:t>
-      </w:r>
-      <w:proofErr w:type="spellStart"/>
-      <w:r>
-        <w:t>Eclipse</w:t>
-      </w:r>
-      <w:proofErr w:type="spellEnd"/>
-      <w:r>
-        <w:t xml:space="preserve"> 4“ </w:t>
-      </w:r>
-      <w:r>
-        <w:t>beteiligten Parteien über den Projektrahmen, die Projektziele und den Projektumfang. D</w:t>
-      </w:r>
-      <w:r>
-        <w:t>as Dokument</w:t>
-      </w:r>
-      <w:r>
-        <w:t xml:space="preserve"> soll in erster Linie einen Überblick </w:t>
-      </w:r>
-      <w:r>
-        <w:t>über das Projekt</w:t>
-      </w:r>
-      <w:r>
-        <w:t xml:space="preserve"> ermöglichen.</w:t>
-      </w:r>
-    </w:p>
-    <w:p>
-      <w:pPr>
-        <w:pStyle w:val="berschrift1"/>
-        <w:jc w:val="left"/>
-      </w:pPr>
-      <w:bookmarkStart w:id="3" w:name="_Toc355881721"/>
-      <w:r>
-        <w:t>Ausgangslage</w:t>
+      <w:bookmarkStart w:id="3" w:name="_Toc355884813"/>
+      <w:r>
+        <w:t>Zweck des Dokumentes</w:t>
       </w:r>
       <w:bookmarkEnd w:id="3"/>
     </w:p>
     <w:p>
       <w:pPr>
+        <w:pStyle w:val="Textkrper"/>
+        <w:jc w:val="left"/>
+      </w:pPr>
+      <w:r>
+        <w:t xml:space="preserve">Dieser Projektantrag informiert die an </w:t>
+      </w:r>
+      <w:r>
+        <w:t xml:space="preserve">„Migration von </w:t>
+      </w:r>
+      <w:proofErr w:type="spellStart"/>
+      <w:r>
+        <w:t>Eclipse</w:t>
+      </w:r>
+      <w:proofErr w:type="spellEnd"/>
+      <w:r>
+        <w:t xml:space="preserve"> 3.x nach </w:t>
+      </w:r>
+      <w:proofErr w:type="spellStart"/>
+      <w:r>
+        <w:t>Eclipse</w:t>
+      </w:r>
+      <w:proofErr w:type="spellEnd"/>
+      <w:r>
+        <w:t xml:space="preserve"> 4“ </w:t>
+      </w:r>
+      <w:r>
+        <w:t>beteiligten Parteien über den Projektrahmen, die Projektziele und den Projektumfang. D</w:t>
+      </w:r>
+      <w:r>
+        <w:t>as Dokument</w:t>
+      </w:r>
+      <w:r>
+        <w:t xml:space="preserve"> soll in erster Linie einen Überblick </w:t>
+      </w:r>
+      <w:r>
+        <w:t>über das Projekt</w:t>
+      </w:r>
+      <w:r>
+        <w:t xml:space="preserve"> ermöglichen.</w:t>
+      </w:r>
+    </w:p>
+    <w:p>
+      <w:pPr>
+        <w:pStyle w:val="berschrift1"/>
+        <w:jc w:val="left"/>
+      </w:pPr>
+      <w:bookmarkStart w:id="4" w:name="_Toc355884814"/>
+      <w:r>
+        <w:t>Ausgangslage</w:t>
+      </w:r>
+      <w:bookmarkEnd w:id="4"/>
+    </w:p>
+    <w:p>
+      <w:pPr>
         <w:pStyle w:val="berschrift2"/>
         <w:jc w:val="left"/>
       </w:pPr>
-      <w:bookmarkStart w:id="4" w:name="_Toc355881722"/>
+      <w:bookmarkStart w:id="5" w:name="_Toc355884815"/>
       <w:r>
         <w:t>Anlass und Begründung des Projektes</w:t>
       </w:r>
-      <w:bookmarkEnd w:id="4"/>
+      <w:bookmarkEnd w:id="5"/>
     </w:p>
     <w:p>
       <w:pPr>
@@ -4134,7 +4206,6 @@
     <w:p>
       <w:pPr>
         <w:spacing w:before="120"/>
-        <w:ind w:left="426"/>
         <w:rPr>
           <w:sz w:val="20"/>
         </w:rPr>
@@ -4331,7 +4402,62 @@
     <w:p>
       <w:pPr>
         <w:pStyle w:val="Textkrper"/>
-      </w:pPr>
+        <w:jc w:val="center"/>
+      </w:pPr>
+      <w:r>
+        <w:rPr>
+          <w:noProof/>
+          <w:lang w:val="de-CH"/>
+        </w:rPr>
+        <w:drawing>
+          <wp:inline distT="0" distB="0" distL="0" distR="0">
+            <wp:extent cx="3301200" cy="1353600"/>
+            <wp:effectExtent l="0" t="0" r="0" b="0"/>
+            <wp:docPr id="3" name="Grafik 3"/>
+            <wp:cNvGraphicFramePr>
+              <a:graphicFrameLocks xmlns:a="http://schemas.openxmlformats.org/drawingml/2006/main" noChangeAspect="1"/>
+            </wp:cNvGraphicFramePr>
+            <a:graphic xmlns:a="http://schemas.openxmlformats.org/drawingml/2006/main">
+              <a:graphicData uri="http://schemas.openxmlformats.org/drawingml/2006/picture">
+                <pic:pic xmlns:pic="http://schemas.openxmlformats.org/drawingml/2006/picture">
+                  <pic:nvPicPr>
+                    <pic:cNvPr id="0" name="Picture 2"/>
+                    <pic:cNvPicPr>
+                      <a:picLocks noChangeAspect="1" noChangeArrowheads="1"/>
+                    </pic:cNvPicPr>
+                  </pic:nvPicPr>
+                  <pic:blipFill>
+                    <a:blip r:embed="rId14">
+                      <a:extLst>
+                        <a:ext uri="{28A0092B-C50C-407E-A947-70E740481C1C}">
+                          <a14:useLocalDpi xmlns:a14="http://schemas.microsoft.com/office/drawing/2010/main" val="0"/>
+                        </a:ext>
+                      </a:extLst>
+                    </a:blip>
+                    <a:srcRect/>
+                    <a:stretch>
+                      <a:fillRect/>
+                    </a:stretch>
+                  </pic:blipFill>
+                  <pic:spPr bwMode="auto">
+                    <a:xfrm>
+                      <a:off x="0" y="0"/>
+                      <a:ext cx="3301200" cy="1353600"/>
+                    </a:xfrm>
+                    <a:prstGeom prst="rect">
+                      <a:avLst/>
+                    </a:prstGeom>
+                    <a:noFill/>
+                    <a:ln>
+                      <a:noFill/>
+                    </a:ln>
+                  </pic:spPr>
+                </pic:pic>
+              </a:graphicData>
+            </a:graphic>
+          </wp:inline>
+        </w:drawing>
+      </w:r>
     </w:p>
     <w:p>
       <w:pPr>
@@ -4347,21 +4473,32 @@
           <w:szCs w:val="28"/>
         </w:rPr>
       </w:pPr>
-      <w:bookmarkStart w:id="5" w:name="_Toc355881723"/>
-      <w:r>
-        <w:br w:type="page"/>
-      </w:r>
     </w:p>
     <w:p>
       <w:pPr>
+        <w:widowControl/>
+        <w:autoSpaceDE/>
+        <w:autoSpaceDN/>
+        <w:adjustRightInd/>
+        <w:rPr>
+          <w:b/>
+          <w:bCs/>
+          <w:iCs/>
+          <w:sz w:val="22"/>
+          <w:szCs w:val="28"/>
+        </w:rPr>
+      </w:pPr>
+    </w:p>
+    <w:p>
+      <w:pPr>
         <w:pStyle w:val="berschrift2"/>
         <w:jc w:val="left"/>
       </w:pPr>
-      <w:r>
-        <w:lastRenderedPageBreak/>
+      <w:bookmarkStart w:id="6" w:name="_Toc355884816"/>
+      <w:r>
         <w:t>Problemstellung</w:t>
       </w:r>
-      <w:bookmarkEnd w:id="5"/>
+      <w:bookmarkEnd w:id="6"/>
     </w:p>
     <w:p>
       <w:pPr>
@@ -4577,11 +4714,11 @@
         <w:pStyle w:val="berschrift2"/>
         <w:jc w:val="left"/>
       </w:pPr>
-      <w:bookmarkStart w:id="6" w:name="_Toc355881724"/>
+      <w:bookmarkStart w:id="7" w:name="_Toc355884817"/>
       <w:r>
         <w:t>Randbedingungen</w:t>
       </w:r>
-      <w:bookmarkEnd w:id="6"/>
+      <w:bookmarkEnd w:id="7"/>
     </w:p>
     <w:p>
       <w:pPr>
@@ -4603,11 +4740,11 @@
         <w:pStyle w:val="berschrift2"/>
         <w:jc w:val="left"/>
       </w:pPr>
-      <w:bookmarkStart w:id="7" w:name="_Toc355881725"/>
+      <w:bookmarkStart w:id="8" w:name="_Toc355884818"/>
       <w:r>
         <w:t>Situationsanalyse</w:t>
       </w:r>
-      <w:bookmarkEnd w:id="7"/>
+      <w:bookmarkEnd w:id="8"/>
     </w:p>
     <w:p>
       <w:pPr>
@@ -4796,11 +4933,11 @@
         <w:pStyle w:val="berschrift2"/>
         <w:jc w:val="left"/>
       </w:pPr>
-      <w:bookmarkStart w:id="8" w:name="_Toc355881726"/>
+      <w:bookmarkStart w:id="9" w:name="_Toc355884819"/>
       <w:r>
         <w:t>Erbrachte Vorleistung</w:t>
       </w:r>
-      <w:bookmarkEnd w:id="8"/>
+      <w:bookmarkEnd w:id="9"/>
     </w:p>
     <w:p>
       <w:pPr>
@@ -4848,7 +4985,6 @@
           <w:szCs w:val="32"/>
         </w:rPr>
       </w:pPr>
-      <w:bookmarkStart w:id="9" w:name="_Toc355881727"/>
       <w:r>
         <w:br w:type="page"/>
       </w:r>
@@ -4858,20 +4994,19 @@
         <w:pStyle w:val="berschrift1"/>
         <w:jc w:val="left"/>
       </w:pPr>
-      <w:bookmarkStart w:id="10" w:name="_GoBack"/>
-      <w:bookmarkEnd w:id="10"/>
+      <w:bookmarkStart w:id="10" w:name="_Toc355884820"/>
       <w:r>
         <w:lastRenderedPageBreak/>
         <w:t>Ziele und Lösungen</w:t>
       </w:r>
-      <w:bookmarkEnd w:id="9"/>
+      <w:bookmarkEnd w:id="10"/>
     </w:p>
     <w:p>
       <w:pPr>
         <w:pStyle w:val="berschrift2"/>
         <w:jc w:val="left"/>
       </w:pPr>
-      <w:bookmarkStart w:id="11" w:name="_Toc355881728"/>
+      <w:bookmarkStart w:id="11" w:name="_Toc355884821"/>
       <w:r>
         <w:t>Zielvorstellungen</w:t>
       </w:r>
@@ -5040,7 +5175,7 @@
         <w:pStyle w:val="berschrift2"/>
         <w:jc w:val="left"/>
       </w:pPr>
-      <w:bookmarkStart w:id="12" w:name="_Toc355881729"/>
+      <w:bookmarkStart w:id="12" w:name="_Toc355884822"/>
       <w:r>
         <w:t>Lösungen</w:t>
       </w:r>
@@ -5060,7 +5195,7 @@
         <w:pStyle w:val="berschrift2"/>
         <w:jc w:val="left"/>
       </w:pPr>
-      <w:bookmarkStart w:id="13" w:name="_Toc355881730"/>
+      <w:bookmarkStart w:id="13" w:name="_Toc355884823"/>
       <w:r>
         <w:t>Sicherheits- und Datenschutzaspekte</w:t>
       </w:r>
@@ -5094,7 +5229,7 @@
         <w:pStyle w:val="berschrift1"/>
         <w:jc w:val="left"/>
       </w:pPr>
-      <w:bookmarkStart w:id="14" w:name="_Toc355881731"/>
+      <w:bookmarkStart w:id="14" w:name="_Toc355884824"/>
       <w:r>
         <w:t>M</w:t>
       </w:r>
@@ -5108,7 +5243,7 @@
         <w:pStyle w:val="berschrift2"/>
         <w:jc w:val="left"/>
       </w:pPr>
-      <w:bookmarkStart w:id="15" w:name="_Toc355881732"/>
+      <w:bookmarkStart w:id="15" w:name="_Toc355884825"/>
       <w:r>
         <w:t>Hardware</w:t>
       </w:r>
@@ -5128,7 +5263,7 @@
         <w:pStyle w:val="berschrift2"/>
         <w:jc w:val="left"/>
       </w:pPr>
-      <w:bookmarkStart w:id="16" w:name="_Toc355881733"/>
+      <w:bookmarkStart w:id="16" w:name="_Toc355884826"/>
       <w:r>
         <w:t>Software</w:t>
       </w:r>
@@ -5228,7 +5363,7 @@
         <w:pStyle w:val="berschrift2"/>
         <w:jc w:val="left"/>
       </w:pPr>
-      <w:bookmarkStart w:id="17" w:name="_Toc355881734"/>
+      <w:bookmarkStart w:id="17" w:name="_Toc355884827"/>
       <w:r>
         <w:t>Personal</w:t>
       </w:r>
@@ -5294,7 +5429,7 @@
         <w:pStyle w:val="berschrift2"/>
         <w:jc w:val="left"/>
       </w:pPr>
-      <w:bookmarkStart w:id="18" w:name="_Toc355881735"/>
+      <w:bookmarkStart w:id="18" w:name="_Toc355884828"/>
       <w:r>
         <w:t>Sonstiges</w:t>
       </w:r>
@@ -5376,7 +5511,7 @@
         <w:pStyle w:val="berschrift1"/>
         <w:jc w:val="left"/>
       </w:pPr>
-      <w:bookmarkStart w:id="19" w:name="_Toc355881736"/>
+      <w:bookmarkStart w:id="19" w:name="_Toc355884829"/>
       <w:r>
         <w:lastRenderedPageBreak/>
         <w:t>P</w:t>
@@ -5391,7 +5526,7 @@
         <w:pStyle w:val="berschrift2"/>
         <w:jc w:val="left"/>
       </w:pPr>
-      <w:bookmarkStart w:id="20" w:name="_Toc355881737"/>
+      <w:bookmarkStart w:id="20" w:name="_Toc355884830"/>
       <w:r>
         <w:t>P</w:t>
       </w:r>
@@ -5519,7 +5654,7 @@
               <w:pStyle w:val="Textkrper"/>
               <w:jc w:val="left"/>
             </w:pPr>
-            <w:hyperlink r:id="rId14" w:history="1">
+            <w:hyperlink r:id="rId15" w:history="1">
               <w:r>
                 <w:rPr>
                   <w:rStyle w:val="Hyperlink"/>
@@ -5568,7 +5703,7 @@
               <w:pStyle w:val="Textkrper"/>
               <w:jc w:val="left"/>
             </w:pPr>
-            <w:hyperlink r:id="rId15" w:history="1">
+            <w:hyperlink r:id="rId16" w:history="1">
               <w:r>
                 <w:rPr>
                   <w:rStyle w:val="Hyperlink"/>
@@ -5643,7 +5778,7 @@
         <w:pStyle w:val="berschrift2"/>
         <w:jc w:val="left"/>
       </w:pPr>
-      <w:bookmarkStart w:id="21" w:name="_Toc355881738"/>
+      <w:bookmarkStart w:id="21" w:name="_Toc355884831"/>
       <w:r>
         <w:t>T</w:t>
       </w:r>
@@ -7656,6 +7791,7 @@
                 <w:b/>
                 <w:color w:val="FF0000"/>
               </w:rPr>
+              <w:lastRenderedPageBreak/>
               <w:t>TBD</w:t>
             </w:r>
           </w:p>
@@ -7723,7 +7859,6 @@
               <w:jc w:val="left"/>
             </w:pPr>
             <w:r>
-              <w:lastRenderedPageBreak/>
               <w:t>12.09.2013</w:t>
             </w:r>
           </w:p>
@@ -8168,7 +8303,7 @@
       <w:r>
         <w:t xml:space="preserve"> </w:t>
       </w:r>
-      <w:bookmarkStart w:id="22" w:name="_Toc355881739"/>
+      <w:bookmarkStart w:id="22" w:name="_Toc355884832"/>
       <w:r>
         <w:t>Prioritäten</w:t>
       </w:r>
@@ -8203,7 +8338,7 @@
         <w:pStyle w:val="berschrift1"/>
         <w:jc w:val="left"/>
       </w:pPr>
-      <w:bookmarkStart w:id="23" w:name="_Toc355881740"/>
+      <w:bookmarkStart w:id="23" w:name="_Toc355884833"/>
       <w:r>
         <w:t>W</w:t>
       </w:r>
@@ -8220,7 +8355,7 @@
         <w:pStyle w:val="berschrift2"/>
         <w:jc w:val="left"/>
       </w:pPr>
-      <w:bookmarkStart w:id="24" w:name="_Toc355881741"/>
+      <w:bookmarkStart w:id="24" w:name="_Toc355884834"/>
       <w:r>
         <w:t>Kosten</w:t>
       </w:r>
@@ -8247,7 +8382,7 @@
         <w:pStyle w:val="berschrift2"/>
         <w:jc w:val="left"/>
       </w:pPr>
-      <w:bookmarkStart w:id="25" w:name="_Toc355881742"/>
+      <w:bookmarkStart w:id="25" w:name="_Toc355884835"/>
       <w:r>
         <w:t>Nutzen</w:t>
       </w:r>
@@ -8491,7 +8626,7 @@
         <w:pStyle w:val="berschrift1"/>
         <w:jc w:val="left"/>
       </w:pPr>
-      <w:bookmarkStart w:id="26" w:name="_Toc355881743"/>
+      <w:bookmarkStart w:id="26" w:name="_Toc355884836"/>
       <w:r>
         <w:lastRenderedPageBreak/>
         <w:t>Konsequenzen</w:t>
@@ -8503,7 +8638,7 @@
         <w:pStyle w:val="berschrift2"/>
         <w:jc w:val="left"/>
       </w:pPr>
-      <w:bookmarkStart w:id="27" w:name="_Toc355881744"/>
+      <w:bookmarkStart w:id="27" w:name="_Toc355884837"/>
       <w:r>
         <w:t>Bei Realisierung</w:t>
       </w:r>
@@ -8514,7 +8649,7 @@
         <w:pStyle w:val="berschrift2"/>
         <w:jc w:val="left"/>
       </w:pPr>
-      <w:bookmarkStart w:id="28" w:name="_Toc355881745"/>
+      <w:bookmarkStart w:id="28" w:name="_Toc355884838"/>
       <w:r>
         <w:t>Bei verspäteter Realisierung</w:t>
       </w:r>
@@ -8525,7 +8660,7 @@
         <w:pStyle w:val="berschrift2"/>
         <w:jc w:val="left"/>
       </w:pPr>
-      <w:bookmarkStart w:id="29" w:name="_Toc355881746"/>
+      <w:bookmarkStart w:id="29" w:name="_Toc355884839"/>
       <w:r>
         <w:t>Bei Nichtrealisierung</w:t>
       </w:r>
@@ -8536,7 +8671,7 @@
         <w:pStyle w:val="berschrift1"/>
         <w:jc w:val="left"/>
       </w:pPr>
-      <w:bookmarkStart w:id="30" w:name="_Toc355881747"/>
+      <w:bookmarkStart w:id="30" w:name="_Toc355884840"/>
       <w:r>
         <w:t>Antrag</w:t>
       </w:r>
@@ -8547,7 +8682,7 @@
         <w:pStyle w:val="berschrift2"/>
         <w:jc w:val="left"/>
       </w:pPr>
-      <w:bookmarkStart w:id="31" w:name="_Toc355881748"/>
+      <w:bookmarkStart w:id="31" w:name="_Toc355884841"/>
       <w:r>
         <w:t>Bisherige Entscheide</w:t>
       </w:r>
@@ -8558,7 +8693,7 @@
         <w:pStyle w:val="berschrift2"/>
         <w:jc w:val="left"/>
       </w:pPr>
-      <w:bookmarkStart w:id="32" w:name="_Toc355881749"/>
+      <w:bookmarkStart w:id="32" w:name="_Toc355884842"/>
       <w:r>
         <w:t>Projektantrag</w:t>
       </w:r>
@@ -8576,7 +8711,14 @@
         <w:jc w:val="left"/>
       </w:pPr>
       <w:r>
-        <w:t>Irgendwo noch Abgrenzung rein!?</w:t>
+        <w:rPr>
+          <w:b/>
+          <w:color w:val="FF0000"/>
+        </w:rPr>
+        <w:t>TODO</w:t>
+      </w:r>
+      <w:r>
+        <w:t xml:space="preserve"> </w:t>
       </w:r>
     </w:p>
     <w:p>
@@ -8585,7 +8727,7 @@
         <w:jc w:val="left"/>
       </w:pPr>
       <w:r>
-        <w:t>Qualitative und quantitative Kriterien</w:t>
+        <w:t>Irgendwo noch Abgrenzung rein!?</w:t>
       </w:r>
     </w:p>
     <w:p>
@@ -8593,10 +8735,51 @@
         <w:pStyle w:val="Textkrper"/>
         <w:jc w:val="left"/>
       </w:pPr>
+      <w:r>
+        <w:t>Qualitative und quantitative Kriterien</w:t>
+      </w:r>
+    </w:p>
+    <w:p>
+      <w:pPr>
+        <w:pStyle w:val="Textkrper"/>
+        <w:jc w:val="left"/>
+      </w:pPr>
+      <w:r>
+        <w:t>Wo Projektvorgehen (</w:t>
+      </w:r>
+      <w:proofErr w:type="spellStart"/>
+      <w:r>
+        <w:t>Kanban</w:t>
+      </w:r>
+      <w:proofErr w:type="spellEnd"/>
+      <w:r>
+        <w:t>)</w:t>
+      </w:r>
+    </w:p>
+    <w:p>
+      <w:pPr>
+        <w:pStyle w:val="Textkrper"/>
+        <w:jc w:val="left"/>
+      </w:pPr>
+      <w:r>
+        <w:t>Zeitbudget</w:t>
+      </w:r>
+    </w:p>
+    <w:p>
+      <w:pPr>
+        <w:pStyle w:val="Textkrper"/>
+        <w:jc w:val="left"/>
+      </w:pPr>
+    </w:p>
+    <w:p>
+      <w:pPr>
+        <w:pStyle w:val="Textkrper"/>
+        <w:jc w:val="left"/>
+      </w:pPr>
     </w:p>
     <w:sectPr>
-      <w:headerReference w:type="default" r:id="rId16"/>
-      <w:footerReference w:type="default" r:id="rId17"/>
+      <w:headerReference w:type="default" r:id="rId17"/>
+      <w:footerReference w:type="default" r:id="rId18"/>
       <w:type w:val="continuous"/>
       <w:pgSz w:w="11909" w:h="16834"/>
       <w:pgMar w:top="1927" w:right="1272" w:bottom="1134" w:left="1272" w:header="720" w:footer="720" w:gutter="0"/>
@@ -8747,7 +8930,7 @@
                 <w:sz w:val="22"/>
                 <w:szCs w:val="22"/>
               </w:rPr>
-              <w:t>5</w:t>
+              <w:t>2</w:t>
             </w:r>
             <w:r>
               <w:rPr>
@@ -8796,7 +8979,7 @@
                 <w:sz w:val="22"/>
                 <w:szCs w:val="22"/>
               </w:rPr>
-              <w:t>8</w:t>
+              <w:t>9</w:t>
             </w:r>
             <w:r>
               <w:rPr>
@@ -8843,7 +9026,6 @@
 <w:hdr xmlns:wpc="http://schemas.microsoft.com/office/word/2010/wordprocessingCanvas" xmlns:mc="http://schemas.openxmlformats.org/markup-compatibility/2006" xmlns:o="urn:schemas-microsoft-com:office:office" xmlns:r="http://schemas.openxmlformats.org/officeDocument/2006/relationships" xmlns:m="http://schemas.openxmlformats.org/officeDocument/2006/math" xmlns:v="urn:schemas-microsoft-com:vml" xmlns:wp14="http://schemas.microsoft.com/office/word/2010/wordprocessingDrawing" xmlns:wp="http://schemas.openxmlformats.org/drawingml/2006/wordprocessingDrawing" xmlns:w10="urn:schemas-microsoft-com:office:word" xmlns:w="http://schemas.openxmlformats.org/wordprocessingml/2006/main" xmlns:w14="http://schemas.microsoft.com/office/word/2010/wordml" xmlns:wpg="http://schemas.microsoft.com/office/word/2010/wordprocessingGroup" xmlns:wpi="http://schemas.microsoft.com/office/word/2010/wordprocessingInk" xmlns:wne="http://schemas.microsoft.com/office/word/2006/wordml" xmlns:wps="http://schemas.microsoft.com/office/word/2010/wordprocessingShape" mc:Ignorable="w14 wp14">
   <w:p>
     <w:pPr>
-      <w:jc w:val="center"/>
       <w:rPr>
         <w:sz w:val="20"/>
       </w:rPr>
@@ -8855,7 +9037,92 @@
         <w:lang w:val="de-CH"/>
       </w:rPr>
       <w:drawing>
-        <wp:inline distT="0" distB="0" distL="0" distR="0" wp14:anchorId="58468A82" wp14:editId="253C6FB9">
+        <wp:inline distT="0" distB="0" distL="0" distR="0" wp14:anchorId="08B14F29" wp14:editId="15367AE4">
+          <wp:extent cx="1015200" cy="1072800"/>
+          <wp:effectExtent l="0" t="0" r="0" b="0"/>
+          <wp:docPr id="2" name="Grafik 2"/>
+          <wp:cNvGraphicFramePr>
+            <a:graphicFrameLocks xmlns:a="http://schemas.openxmlformats.org/drawingml/2006/main" noChangeAspect="1"/>
+          </wp:cNvGraphicFramePr>
+          <a:graphic xmlns:a="http://schemas.openxmlformats.org/drawingml/2006/main">
+            <a:graphicData uri="http://schemas.openxmlformats.org/drawingml/2006/picture">
+              <pic:pic xmlns:pic="http://schemas.openxmlformats.org/drawingml/2006/picture">
+                <pic:nvPicPr>
+                  <pic:cNvPr id="0" name="Picture 1"/>
+                  <pic:cNvPicPr>
+                    <a:picLocks noChangeAspect="1" noChangeArrowheads="1"/>
+                  </pic:cNvPicPr>
+                </pic:nvPicPr>
+                <pic:blipFill>
+                  <a:blip r:embed="rId1">
+                    <a:extLst>
+                      <a:ext uri="{28A0092B-C50C-407E-A947-70E740481C1C}">
+                        <a14:useLocalDpi xmlns:a14="http://schemas.microsoft.com/office/drawing/2010/main" val="0"/>
+                      </a:ext>
+                    </a:extLst>
+                  </a:blip>
+                  <a:srcRect/>
+                  <a:stretch>
+                    <a:fillRect/>
+                  </a:stretch>
+                </pic:blipFill>
+                <pic:spPr bwMode="auto">
+                  <a:xfrm>
+                    <a:off x="0" y="0"/>
+                    <a:ext cx="1015200" cy="1072800"/>
+                  </a:xfrm>
+                  <a:prstGeom prst="rect">
+                    <a:avLst/>
+                  </a:prstGeom>
+                  <a:noFill/>
+                  <a:ln>
+                    <a:noFill/>
+                  </a:ln>
+                </pic:spPr>
+              </pic:pic>
+            </a:graphicData>
+          </a:graphic>
+        </wp:inline>
+      </w:drawing>
+    </w:r>
+    <w:r>
+      <w:rPr>
+        <w:sz w:val="20"/>
+      </w:rPr>
+      <w:tab/>
+    </w:r>
+    <w:r>
+      <w:rPr>
+        <w:sz w:val="20"/>
+      </w:rPr>
+      <w:tab/>
+    </w:r>
+    <w:r>
+      <w:rPr>
+        <w:sz w:val="20"/>
+      </w:rPr>
+      <w:tab/>
+    </w:r>
+    <w:r>
+      <w:rPr>
+        <w:sz w:val="20"/>
+      </w:rPr>
+      <w:tab/>
+    </w:r>
+    <w:r>
+      <w:rPr>
+        <w:sz w:val="20"/>
+      </w:rPr>
+      <w:tab/>
+    </w:r>
+    <w:r>
+      <w:rPr>
+        <w:noProof/>
+        <w:sz w:val="20"/>
+        <w:lang w:val="de-CH"/>
+      </w:rPr>
+      <w:drawing>
+        <wp:inline distT="0" distB="0" distL="0" distR="0" wp14:anchorId="54EB1D84" wp14:editId="5AD83FD8">
           <wp:extent cx="2628900" cy="619125"/>
           <wp:effectExtent l="19050" t="0" r="0" b="0"/>
           <wp:docPr id="1" name="Bild 2"/>
@@ -8872,7 +9139,7 @@
                   </pic:cNvPicPr>
                 </pic:nvPicPr>
                 <pic:blipFill>
-                  <a:blip r:embed="rId1"/>
+                  <a:blip r:embed="rId2"/>
                   <a:srcRect/>
                   <a:stretch>
                     <a:fillRect/>
@@ -16933,9 +17200,12 @@
 </file>
 
 <file path=customXml/item1.xml><?xml version="1.0" encoding="utf-8"?>
-<p:properties xmlns:p="http://schemas.microsoft.com/office/2006/metadata/properties" xmlns:xsi="http://www.w3.org/2001/XMLSchema-instance">
-  <documentManagement/>
-</p:properties>
+<?mso-contentType ?>
+<FormTemplates xmlns="http://schemas.microsoft.com/sharepoint/v3/contenttype/forms">
+  <Display>DocumentLibraryForm</Display>
+  <Edit>DocumentLibraryForm</Edit>
+  <New>DocumentLibraryForm</New>
+</FormTemplates>
 </file>
 
 <file path=customXml/item2.xml><?xml version="1.0" encoding="utf-8"?>
@@ -16988,12 +17258,9 @@
 </file>
 
 <file path=customXml/item3.xml><?xml version="1.0" encoding="utf-8"?>
-<?mso-contentType ?>
-<FormTemplates xmlns="http://schemas.microsoft.com/sharepoint/v3/contenttype/forms">
-  <Display>DocumentLibraryForm</Display>
-  <Edit>DocumentLibraryForm</Edit>
-  <New>DocumentLibraryForm</New>
-</FormTemplates>
+<p:properties xmlns:p="http://schemas.microsoft.com/office/2006/metadata/properties" xmlns:xsi="http://www.w3.org/2001/XMLSchema-instance">
+  <documentManagement/>
+</p:properties>
 </file>
 
 <file path=customXml/item4.xml><?xml version="1.0" encoding="utf-8"?>
@@ -17001,9 +17268,9 @@
 </file>
 
 <file path=customXml/itemProps1.xml><?xml version="1.0" encoding="utf-8"?>
-<ds:datastoreItem xmlns:ds="http://schemas.openxmlformats.org/officeDocument/2006/customXml" ds:itemID="{534356DD-AA99-42B8-A412-9EC9942A65C7}">
+<ds:datastoreItem xmlns:ds="http://schemas.openxmlformats.org/officeDocument/2006/customXml" ds:itemID="{3B87583E-DB31-48EB-83CE-80DBB87A54E6}">
   <ds:schemaRefs>
-    <ds:schemaRef ds:uri="http://schemas.microsoft.com/office/2006/metadata/properties"/>
+    <ds:schemaRef ds:uri="http://schemas.microsoft.com/sharepoint/v3/contenttype/forms"/>
   </ds:schemaRefs>
 </ds:datastoreItem>
 </file>
@@ -17024,15 +17291,15 @@
 </file>
 
 <file path=customXml/itemProps3.xml><?xml version="1.0" encoding="utf-8"?>
-<ds:datastoreItem xmlns:ds="http://schemas.openxmlformats.org/officeDocument/2006/customXml" ds:itemID="{3B87583E-DB31-48EB-83CE-80DBB87A54E6}">
+<ds:datastoreItem xmlns:ds="http://schemas.openxmlformats.org/officeDocument/2006/customXml" ds:itemID="{534356DD-AA99-42B8-A412-9EC9942A65C7}">
   <ds:schemaRefs>
-    <ds:schemaRef ds:uri="http://schemas.microsoft.com/sharepoint/v3/contenttype/forms"/>
+    <ds:schemaRef ds:uri="http://schemas.microsoft.com/office/2006/metadata/properties"/>
   </ds:schemaRefs>
 </ds:datastoreItem>
 </file>
 
 <file path=customXml/itemProps4.xml><?xml version="1.0" encoding="utf-8"?>
-<ds:datastoreItem xmlns:ds="http://schemas.openxmlformats.org/officeDocument/2006/customXml" ds:itemID="{69FF73D9-90D8-410A-BD43-EC565DFA9BA4}">
+<ds:datastoreItem xmlns:ds="http://schemas.openxmlformats.org/officeDocument/2006/customXml" ds:itemID="{BCDFB6FE-0852-426D-ABDB-A6C02AB1ED24}">
   <ds:schemaRefs>
     <ds:schemaRef ds:uri="http://schemas.openxmlformats.org/officeDocument/2006/bibliography"/>
   </ds:schemaRefs>

</xml_diff>

<commit_message>
Diverse Planungs-Dokumente aktualisiert, Vorlage Aspektmigration
</commit_message>
<xml_diff>
--- a/Deliverables/Projektantrag.docx
+++ b/Deliverables/Projektantrag.docx
@@ -1815,8 +1815,6 @@
         </w:rPr>
         <w:fldChar w:fldCharType="end"/>
       </w:r>
-      <w:bookmarkStart w:id="0" w:name="_GoBack"/>
-      <w:bookmarkEnd w:id="0"/>
     </w:p>
     <w:p>
       <w:pPr>
@@ -3336,25 +3334,25 @@
       <w:pPr>
         <w:pStyle w:val="berschrift10"/>
       </w:pPr>
-      <w:bookmarkStart w:id="1" w:name="_Toc356457229"/>
-      <w:bookmarkStart w:id="2" w:name="_Toc356825457"/>
+      <w:bookmarkStart w:id="0" w:name="_Toc356457229"/>
+      <w:bookmarkStart w:id="1" w:name="_Toc356825457"/>
       <w:r>
         <w:t>Einleitung</w:t>
       </w:r>
+      <w:bookmarkEnd w:id="0"/>
       <w:bookmarkEnd w:id="1"/>
-      <w:bookmarkEnd w:id="2"/>
     </w:p>
     <w:p>
       <w:pPr>
         <w:pStyle w:val="berschrift20"/>
       </w:pPr>
-      <w:bookmarkStart w:id="3" w:name="_Toc356457230"/>
-      <w:bookmarkStart w:id="4" w:name="_Toc356825458"/>
+      <w:bookmarkStart w:id="2" w:name="_Toc356457230"/>
+      <w:bookmarkStart w:id="3" w:name="_Toc356825458"/>
       <w:r>
         <w:t>Zweck des Dokumentes</w:t>
       </w:r>
+      <w:bookmarkEnd w:id="2"/>
       <w:bookmarkEnd w:id="3"/>
-      <w:bookmarkEnd w:id="4"/>
     </w:p>
     <w:p>
       <w:pPr>
@@ -3403,28 +3401,28 @@
       <w:pPr>
         <w:pStyle w:val="Formatvorlage1"/>
       </w:pPr>
-      <w:bookmarkStart w:id="5" w:name="_Toc356457231"/>
-      <w:bookmarkStart w:id="6" w:name="_Toc356825459"/>
+      <w:bookmarkStart w:id="4" w:name="_Toc356457231"/>
+      <w:bookmarkStart w:id="5" w:name="_Toc356825459"/>
       <w:r>
         <w:t>Ausgangslage</w:t>
       </w:r>
+      <w:bookmarkEnd w:id="4"/>
       <w:bookmarkEnd w:id="5"/>
-      <w:bookmarkEnd w:id="6"/>
     </w:p>
     <w:p>
       <w:pPr>
         <w:pStyle w:val="berschrift20"/>
       </w:pPr>
-      <w:bookmarkStart w:id="7" w:name="_Toc356457232"/>
-      <w:bookmarkStart w:id="8" w:name="_Toc356825460"/>
+      <w:bookmarkStart w:id="6" w:name="_Toc356457232"/>
+      <w:bookmarkStart w:id="7" w:name="_Toc356825460"/>
       <w:r>
         <w:t>A</w:t>
       </w:r>
       <w:r>
         <w:t>nlass und Begründung des Projektes</w:t>
       </w:r>
+      <w:bookmarkEnd w:id="6"/>
       <w:bookmarkEnd w:id="7"/>
-      <w:bookmarkEnd w:id="8"/>
     </w:p>
     <w:p>
       <w:pPr>
@@ -4645,7 +4643,7 @@
           <w:szCs w:val="22"/>
         </w:rPr>
       </w:pPr>
-      <w:bookmarkStart w:id="9" w:name="_Toc356457233"/>
+      <w:bookmarkStart w:id="8" w:name="_Toc356457233"/>
       <w:r>
         <w:rPr>
           <w:color w:val="FF0000"/>
@@ -4666,13 +4664,13 @@
       <w:pPr>
         <w:pStyle w:val="berschrift20"/>
       </w:pPr>
-      <w:bookmarkStart w:id="10" w:name="_Toc356825461"/>
+      <w:bookmarkStart w:id="9" w:name="_Toc356825461"/>
       <w:r>
         <w:lastRenderedPageBreak/>
         <w:t>Problemstellung</w:t>
       </w:r>
+      <w:bookmarkEnd w:id="8"/>
       <w:bookmarkEnd w:id="9"/>
-      <w:bookmarkEnd w:id="10"/>
     </w:p>
     <w:p>
       <w:pPr>
@@ -4899,13 +4897,13 @@
       <w:pPr>
         <w:pStyle w:val="berschrift20"/>
       </w:pPr>
-      <w:bookmarkStart w:id="11" w:name="_Toc356457234"/>
-      <w:bookmarkStart w:id="12" w:name="_Toc356825462"/>
+      <w:bookmarkStart w:id="10" w:name="_Toc356457234"/>
+      <w:bookmarkStart w:id="11" w:name="_Toc356825462"/>
       <w:r>
         <w:t>Randbedingungen</w:t>
       </w:r>
+      <w:bookmarkEnd w:id="10"/>
       <w:bookmarkEnd w:id="11"/>
-      <w:bookmarkEnd w:id="12"/>
     </w:p>
     <w:p>
       <w:pPr>
@@ -4926,13 +4924,13 @@
       <w:pPr>
         <w:pStyle w:val="berschrift20"/>
       </w:pPr>
-      <w:bookmarkStart w:id="13" w:name="_Toc356457235"/>
-      <w:bookmarkStart w:id="14" w:name="_Toc356825463"/>
+      <w:bookmarkStart w:id="12" w:name="_Toc356457235"/>
+      <w:bookmarkStart w:id="13" w:name="_Toc356825463"/>
       <w:r>
         <w:t>Situationsanalyse</w:t>
       </w:r>
+      <w:bookmarkEnd w:id="12"/>
       <w:bookmarkEnd w:id="13"/>
-      <w:bookmarkEnd w:id="14"/>
     </w:p>
     <w:p>
       <w:pPr>
@@ -5115,13 +5113,13 @@
         <w:pStyle w:val="berschrift20"/>
         <w:ind w:left="709" w:hanging="709"/>
       </w:pPr>
-      <w:bookmarkStart w:id="15" w:name="_Toc356457236"/>
-      <w:bookmarkStart w:id="16" w:name="_Toc356825464"/>
+      <w:bookmarkStart w:id="14" w:name="_Toc356457236"/>
+      <w:bookmarkStart w:id="15" w:name="_Toc356825464"/>
       <w:r>
         <w:t>Erbrachte Vorleistung</w:t>
       </w:r>
+      <w:bookmarkEnd w:id="14"/>
       <w:bookmarkEnd w:id="15"/>
-      <w:bookmarkEnd w:id="16"/>
     </w:p>
     <w:p>
       <w:pPr>
@@ -5203,13 +5201,13 @@
       <w:pPr>
         <w:pStyle w:val="Formatvorlage1"/>
       </w:pPr>
-      <w:bookmarkStart w:id="17" w:name="_Toc356457237"/>
-      <w:bookmarkStart w:id="18" w:name="_Toc356825465"/>
+      <w:bookmarkStart w:id="16" w:name="_Toc356457237"/>
+      <w:bookmarkStart w:id="17" w:name="_Toc356825465"/>
       <w:r>
         <w:t>Abgrenzung</w:t>
       </w:r>
+      <w:bookmarkEnd w:id="16"/>
       <w:bookmarkEnd w:id="17"/>
-      <w:bookmarkEnd w:id="18"/>
     </w:p>
     <w:p>
       <w:pPr>
@@ -5252,26 +5250,26 @@
       <w:pPr>
         <w:pStyle w:val="Formatvorlage1"/>
       </w:pPr>
-      <w:bookmarkStart w:id="19" w:name="_Toc356457238"/>
-      <w:bookmarkStart w:id="20" w:name="_Toc356825466"/>
+      <w:bookmarkStart w:id="18" w:name="_Toc356457238"/>
+      <w:bookmarkStart w:id="19" w:name="_Toc356825466"/>
       <w:r>
         <w:t>Ziele und Lösungen</w:t>
       </w:r>
+      <w:bookmarkEnd w:id="18"/>
       <w:bookmarkEnd w:id="19"/>
-      <w:bookmarkEnd w:id="20"/>
     </w:p>
     <w:p>
       <w:pPr>
         <w:pStyle w:val="berschrift20"/>
         <w:ind w:left="709" w:hanging="709"/>
       </w:pPr>
-      <w:bookmarkStart w:id="21" w:name="_Toc356457239"/>
-      <w:bookmarkStart w:id="22" w:name="_Toc356825467"/>
+      <w:bookmarkStart w:id="20" w:name="_Toc356457239"/>
+      <w:bookmarkStart w:id="21" w:name="_Toc356825467"/>
       <w:r>
         <w:t>Zielvorstellungen</w:t>
       </w:r>
+      <w:bookmarkEnd w:id="20"/>
       <w:bookmarkEnd w:id="21"/>
-      <w:bookmarkEnd w:id="22"/>
     </w:p>
     <w:p>
       <w:pPr>
@@ -5512,13 +5510,13 @@
         <w:pStyle w:val="berschrift20"/>
         <w:ind w:left="709" w:hanging="709"/>
       </w:pPr>
-      <w:bookmarkStart w:id="23" w:name="_Toc356457240"/>
-      <w:bookmarkStart w:id="24" w:name="_Toc356825468"/>
+      <w:bookmarkStart w:id="22" w:name="_Toc356457240"/>
+      <w:bookmarkStart w:id="23" w:name="_Toc356825468"/>
       <w:r>
         <w:t>Lösungen</w:t>
       </w:r>
+      <w:bookmarkEnd w:id="22"/>
       <w:bookmarkEnd w:id="23"/>
-      <w:bookmarkEnd w:id="24"/>
     </w:p>
     <w:p>
       <w:pPr>
@@ -5669,13 +5667,13 @@
         <w:pStyle w:val="berschrift20"/>
         <w:ind w:left="709" w:hanging="709"/>
       </w:pPr>
-      <w:bookmarkStart w:id="25" w:name="_Toc356457241"/>
-      <w:bookmarkStart w:id="26" w:name="_Toc356825469"/>
+      <w:bookmarkStart w:id="24" w:name="_Toc356457241"/>
+      <w:bookmarkStart w:id="25" w:name="_Toc356825469"/>
       <w:r>
         <w:t>Sicherheits- und Datenschutzaspekte</w:t>
       </w:r>
+      <w:bookmarkEnd w:id="24"/>
       <w:bookmarkEnd w:id="25"/>
-      <w:bookmarkEnd w:id="26"/>
     </w:p>
     <w:p>
       <w:pPr>
@@ -5739,26 +5737,26 @@
       <w:pPr>
         <w:pStyle w:val="Formatvorlage1"/>
       </w:pPr>
-      <w:bookmarkStart w:id="27" w:name="_Toc356457242"/>
-      <w:bookmarkStart w:id="28" w:name="_Toc356825470"/>
+      <w:bookmarkStart w:id="26" w:name="_Toc356457242"/>
+      <w:bookmarkStart w:id="27" w:name="_Toc356825470"/>
       <w:r>
         <w:t>Chancen und Risiken</w:t>
       </w:r>
+      <w:bookmarkEnd w:id="26"/>
       <w:bookmarkEnd w:id="27"/>
-      <w:bookmarkEnd w:id="28"/>
     </w:p>
     <w:p>
       <w:pPr>
         <w:pStyle w:val="berschrift20"/>
         <w:ind w:left="709" w:hanging="709"/>
       </w:pPr>
-      <w:bookmarkStart w:id="29" w:name="_Toc356457243"/>
-      <w:bookmarkStart w:id="30" w:name="_Toc356825471"/>
+      <w:bookmarkStart w:id="28" w:name="_Toc356457243"/>
+      <w:bookmarkStart w:id="29" w:name="_Toc356825471"/>
       <w:r>
         <w:t>Risikoidentifizierung</w:t>
       </w:r>
+      <w:bookmarkEnd w:id="28"/>
       <w:bookmarkEnd w:id="29"/>
-      <w:bookmarkEnd w:id="30"/>
     </w:p>
     <w:tbl>
       <w:tblPr>
@@ -6298,16 +6296,16 @@
         <w:pStyle w:val="berschrift20"/>
         <w:ind w:left="709" w:hanging="709"/>
       </w:pPr>
-      <w:bookmarkStart w:id="31" w:name="_Toc356457245"/>
-      <w:bookmarkStart w:id="32" w:name="_Toc356825472"/>
+      <w:bookmarkStart w:id="30" w:name="_Toc356457245"/>
+      <w:bookmarkStart w:id="31" w:name="_Toc356825472"/>
       <w:r>
         <w:t xml:space="preserve">Risikobewertung </w:t>
       </w:r>
       <w:r>
         <w:t>und Risikoquantifizierung</w:t>
       </w:r>
+      <w:bookmarkEnd w:id="30"/>
       <w:bookmarkEnd w:id="31"/>
-      <w:bookmarkEnd w:id="32"/>
       <w:r>
         <w:t xml:space="preserve"> </w:t>
       </w:r>
@@ -6967,12 +6965,15 @@
               <w:pStyle w:val="Textkrper"/>
               <w:jc w:val="left"/>
               <w:rPr>
-                <w:sz w:val="18"/>
-                <w:szCs w:val="18"/>
-              </w:rPr>
-            </w:pPr>
-            <w:r>
-              <w:rPr>
+                <w:b/>
+                <w:sz w:val="18"/>
+                <w:szCs w:val="18"/>
+              </w:rPr>
+            </w:pPr>
+            <w:r>
+              <w:rPr>
+                <w:b/>
+                <w:color w:val="FF0000"/>
                 <w:sz w:val="18"/>
                 <w:szCs w:val="18"/>
               </w:rPr>
@@ -7954,12 +7955,15 @@
               <w:pStyle w:val="Textkrper"/>
               <w:jc w:val="left"/>
               <w:rPr>
-                <w:sz w:val="18"/>
-                <w:szCs w:val="18"/>
-              </w:rPr>
-            </w:pPr>
-            <w:r>
-              <w:rPr>
+                <w:b/>
+                <w:sz w:val="18"/>
+                <w:szCs w:val="18"/>
+              </w:rPr>
+            </w:pPr>
+            <w:r>
+              <w:rPr>
+                <w:b/>
+                <w:color w:val="FF0000"/>
                 <w:sz w:val="18"/>
                 <w:szCs w:val="18"/>
               </w:rPr>
@@ -8031,23 +8035,7 @@
                 <w:sz w:val="18"/>
                 <w:szCs w:val="18"/>
               </w:rPr>
-              <w:t xml:space="preserve">Das Projekt darf in der Wartung nicht </w:t>
-            </w:r>
-            <w:proofErr w:type="spellStart"/>
-            <w:r>
-              <w:rPr>
-                <w:sz w:val="18"/>
-                <w:szCs w:val="18"/>
-              </w:rPr>
-              <w:t>teuerer</w:t>
-            </w:r>
-            <w:proofErr w:type="spellEnd"/>
-            <w:r>
-              <w:rPr>
-                <w:sz w:val="18"/>
-                <w:szCs w:val="18"/>
-              </w:rPr>
-              <w:t xml:space="preserve"> werden.</w:t>
+              <w:t>Das Projekt darf in der Wartung nicht teurer werden.</w:t>
             </w:r>
           </w:p>
         </w:tc>
@@ -8298,14 +8286,14 @@
         <w:pStyle w:val="berschrift20"/>
         <w:ind w:left="709" w:hanging="709"/>
       </w:pPr>
-      <w:bookmarkStart w:id="33" w:name="_Toc356825473"/>
+      <w:bookmarkStart w:id="32" w:name="_Toc356825473"/>
       <w:r>
         <w:t>Risikobe</w:t>
       </w:r>
       <w:r>
         <w:t>handlung</w:t>
       </w:r>
-      <w:bookmarkEnd w:id="33"/>
+      <w:bookmarkEnd w:id="32"/>
     </w:p>
     <w:p>
       <w:pPr>
@@ -8422,7 +8410,16 @@
                 <w:sz w:val="18"/>
                 <w:szCs w:val="18"/>
               </w:rPr>
-              <w:t>Bei jedem behandelten Aspekt  TODO</w:t>
+              <w:t xml:space="preserve">Bei jedem behandelten Aspekt  </w:t>
+            </w:r>
+            <w:r>
+              <w:rPr>
+                <w:b/>
+                <w:color w:val="FF0000"/>
+                <w:sz w:val="18"/>
+                <w:szCs w:val="18"/>
+              </w:rPr>
+              <w:t>TODO</w:t>
             </w:r>
           </w:p>
         </w:tc>
@@ -8507,7 +8504,16 @@
                 <w:sz w:val="18"/>
                 <w:szCs w:val="18"/>
               </w:rPr>
-              <w:t xml:space="preserve"> Wenn ein Aspekt innerhalb dieses Zeitraumes nicht erfolgreich migriert werden konnte, dann ist das nun einmal so. Die Erfahrungen werden dokumentiert und es soll kritisch hinterfragt werden, ob man die Migration des Aspektes unter Umständen andersartig hätte angehen müssen.</w:t>
+              <w:t xml:space="preserve"> Wenn ein Aspekt innerhalb dieses Zeitraumes nicht erfolgreich migriert werden konnte, dann ist das nun einmal so. Die Erfahrungen werden dokumentiert und es soll kritisch hinterfragt werden, ob man die Migration des Aspektes unter Umständen anders</w:t>
+            </w:r>
+            <w:bookmarkStart w:id="33" w:name="_GoBack"/>
+            <w:bookmarkEnd w:id="33"/>
+            <w:r>
+              <w:rPr>
+                <w:sz w:val="18"/>
+                <w:szCs w:val="18"/>
+              </w:rPr>
+              <w:t>artig hätte angehen müssen.</w:t>
             </w:r>
           </w:p>
         </w:tc>
@@ -13168,6 +13174,7 @@
         <w:docPartUnique/>
       </w:docPartObj>
     </w:sdtPr>
+    <w:sdtEndPr/>
     <w:sdtContent>
       <w:p>
         <w:pPr>
@@ -13262,7 +13269,7 @@
             <w:sz w:val="18"/>
             <w:szCs w:val="18"/>
           </w:rPr>
-          <w:t>3</w:t>
+          <w:t>12</w:t>
         </w:r>
         <w:r>
           <w:rPr>
@@ -20487,9 +20494,12 @@
 </file>
 
 <file path=customXml/item1.xml><?xml version="1.0" encoding="utf-8"?>
-<p:properties xmlns:p="http://schemas.microsoft.com/office/2006/metadata/properties" xmlns:xsi="http://www.w3.org/2001/XMLSchema-instance">
-  <documentManagement/>
-</p:properties>
+<?mso-contentType ?>
+<FormTemplates xmlns="http://schemas.microsoft.com/sharepoint/v3/contenttype/forms">
+  <Display>DocumentLibraryForm</Display>
+  <Edit>DocumentLibraryForm</Edit>
+  <New>DocumentLibraryForm</New>
+</FormTemplates>
 </file>
 
 <file path=customXml/item2.xml><?xml version="1.0" encoding="utf-8"?>
@@ -20542,12 +20552,9 @@
 </file>
 
 <file path=customXml/item3.xml><?xml version="1.0" encoding="utf-8"?>
-<?mso-contentType ?>
-<FormTemplates xmlns="http://schemas.microsoft.com/sharepoint/v3/contenttype/forms">
-  <Display>DocumentLibraryForm</Display>
-  <Edit>DocumentLibraryForm</Edit>
-  <New>DocumentLibraryForm</New>
-</FormTemplates>
+<p:properties xmlns:p="http://schemas.microsoft.com/office/2006/metadata/properties" xmlns:xsi="http://www.w3.org/2001/XMLSchema-instance">
+  <documentManagement/>
+</p:properties>
 </file>
 
 <file path=customXml/item4.xml><?xml version="1.0" encoding="utf-8"?>
@@ -20555,9 +20562,9 @@
 </file>
 
 <file path=customXml/itemProps1.xml><?xml version="1.0" encoding="utf-8"?>
-<ds:datastoreItem xmlns:ds="http://schemas.openxmlformats.org/officeDocument/2006/customXml" ds:itemID="{534356DD-AA99-42B8-A412-9EC9942A65C7}">
+<ds:datastoreItem xmlns:ds="http://schemas.openxmlformats.org/officeDocument/2006/customXml" ds:itemID="{3B87583E-DB31-48EB-83CE-80DBB87A54E6}">
   <ds:schemaRefs>
-    <ds:schemaRef ds:uri="http://schemas.microsoft.com/office/2006/metadata/properties"/>
+    <ds:schemaRef ds:uri="http://schemas.microsoft.com/sharepoint/v3/contenttype/forms"/>
   </ds:schemaRefs>
 </ds:datastoreItem>
 </file>
@@ -20578,15 +20585,15 @@
 </file>
 
 <file path=customXml/itemProps3.xml><?xml version="1.0" encoding="utf-8"?>
-<ds:datastoreItem xmlns:ds="http://schemas.openxmlformats.org/officeDocument/2006/customXml" ds:itemID="{3B87583E-DB31-48EB-83CE-80DBB87A54E6}">
+<ds:datastoreItem xmlns:ds="http://schemas.openxmlformats.org/officeDocument/2006/customXml" ds:itemID="{534356DD-AA99-42B8-A412-9EC9942A65C7}">
   <ds:schemaRefs>
-    <ds:schemaRef ds:uri="http://schemas.microsoft.com/sharepoint/v3/contenttype/forms"/>
+    <ds:schemaRef ds:uri="http://schemas.microsoft.com/office/2006/metadata/properties"/>
   </ds:schemaRefs>
 </ds:datastoreItem>
 </file>
 
 <file path=customXml/itemProps4.xml><?xml version="1.0" encoding="utf-8"?>
-<ds:datastoreItem xmlns:ds="http://schemas.openxmlformats.org/officeDocument/2006/customXml" ds:itemID="{A1A2D3C7-52E4-452B-8BD1-943B03065968}">
+<ds:datastoreItem xmlns:ds="http://schemas.openxmlformats.org/officeDocument/2006/customXml" ds:itemID="{8F750BBB-1C07-4AF7-9036-BCF1B8616426}">
   <ds:schemaRefs>
     <ds:schemaRef ds:uri="http://schemas.openxmlformats.org/officeDocument/2006/bibliography"/>
   </ds:schemaRefs>

</xml_diff>

<commit_message>
Projektantrag finale Version noch Typos korrigiert
</commit_message>
<xml_diff>
--- a/Deliverables/Projektantrag.docx
+++ b/Deliverables/Projektantrag.docx
@@ -6207,7 +6207,35 @@
                 <w:sz w:val="16"/>
                 <w:szCs w:val="16"/>
               </w:rPr>
-              <w:t>nderungen gegebenfalls zu Schulungen und Anpassungen von Handbücher führen.</w:t>
+              <w:t>nderungen gegeben</w:t>
+            </w:r>
+            <w:r>
+              <w:rPr>
+                <w:sz w:val="16"/>
+                <w:szCs w:val="16"/>
+              </w:rPr>
+              <w:t>en</w:t>
+            </w:r>
+            <w:r>
+              <w:rPr>
+                <w:sz w:val="16"/>
+                <w:szCs w:val="16"/>
+              </w:rPr>
+              <w:t>falls zu Schulungen und Anpassungen von Handbücher</w:t>
+            </w:r>
+            <w:r>
+              <w:rPr>
+                <w:sz w:val="16"/>
+                <w:szCs w:val="16"/>
+              </w:rPr>
+              <w:t>n</w:t>
+            </w:r>
+            <w:r>
+              <w:rPr>
+                <w:sz w:val="16"/>
+                <w:szCs w:val="16"/>
+              </w:rPr>
+              <w:t xml:space="preserve"> führen.</w:t>
             </w:r>
           </w:p>
         </w:tc>
@@ -7033,7 +7061,21 @@
                 <w:sz w:val="18"/>
                 <w:szCs w:val="18"/>
               </w:rPr>
-              <w:t>ch der Migration identisch sein, oder wird mit der Usabiltiy-Expertin abgestimmt</w:t>
+              <w:t>ch der Migration identisch sein, oder wird mit der Usabil</w:t>
+            </w:r>
+            <w:r>
+              <w:rPr>
+                <w:sz w:val="18"/>
+                <w:szCs w:val="18"/>
+              </w:rPr>
+              <w:t>i</w:t>
+            </w:r>
+            <w:r>
+              <w:rPr>
+                <w:sz w:val="18"/>
+                <w:szCs w:val="18"/>
+              </w:rPr>
+              <w:t>ty-Expertin abgestimmt</w:t>
             </w:r>
             <w:r>
               <w:rPr>
@@ -7407,21 +7449,7 @@
             <w:rStyle w:val="Hyperlink"/>
             <w:lang w:val="de-CH"/>
           </w:rPr>
-          <w:t>https://github.com/M</w:t>
-        </w:r>
-        <w:r>
-          <w:rPr>
-            <w:rStyle w:val="Hyperlink"/>
-            <w:lang w:val="de-CH"/>
-          </w:rPr>
-          <w:t>i</w:t>
-        </w:r>
-        <w:r>
-          <w:rPr>
-            <w:rStyle w:val="Hyperlink"/>
-            <w:lang w:val="de-CH"/>
-          </w:rPr>
-          <w:t>keR13/MAS/</w:t>
+          <w:t>https://github.com/MikeR13/MAS/</w:t>
         </w:r>
       </w:hyperlink>
       <w:r>
@@ -11111,13 +11139,29 @@
           <w:szCs w:val="20"/>
           <w:lang w:val="de-CH"/>
         </w:rPr>
-        <w:t>Synergieffekte für andere Projekte</w:t>
+        <w:t>Synergi</w:t>
       </w:r>
       <w:r>
         <w:rPr>
           <w:szCs w:val="20"/>
           <w:lang w:val="de-CH"/>
         </w:rPr>
+        <w:t>e</w:t>
+      </w:r>
+      <w:bookmarkStart w:id="56" w:name="_GoBack"/>
+      <w:bookmarkEnd w:id="56"/>
+      <w:r>
+        <w:rPr>
+          <w:szCs w:val="20"/>
+          <w:lang w:val="de-CH"/>
+        </w:rPr>
+        <w:t>effekte für andere Projekte</w:t>
+      </w:r>
+      <w:r>
+        <w:rPr>
+          <w:szCs w:val="20"/>
+          <w:lang w:val="de-CH"/>
+        </w:rPr>
         <w:t>.</w:t>
       </w:r>
     </w:p>
@@ -11141,8 +11185,6 @@
         </w:rPr>
         <w:t>bleiben</w:t>
       </w:r>
-      <w:bookmarkStart w:id="56" w:name="_GoBack"/>
-      <w:bookmarkEnd w:id="56"/>
       <w:r>
         <w:rPr>
           <w:szCs w:val="20"/>
@@ -18653,7 +18695,7 @@
 </file>
 
 <file path=customXml/itemProps4.xml><?xml version="1.0" encoding="utf-8"?>
-<ds:datastoreItem xmlns:ds="http://schemas.openxmlformats.org/officeDocument/2006/customXml" ds:itemID="{CB570648-DA39-4B28-A6D2-B765D7772B6D}">
+<ds:datastoreItem xmlns:ds="http://schemas.openxmlformats.org/officeDocument/2006/customXml" ds:itemID="{20EB4142-9CB8-4DD1-BB97-5D17C6DDDEAB}">
   <ds:schemaRefs>
     <ds:schemaRef ds:uri="http://schemas.openxmlformats.org/officeDocument/2006/bibliography"/>
   </ds:schemaRefs>

</xml_diff>